<commit_message>
MAJ des bom et autres docs
</commit_message>
<xml_diff>
--- a/2228_AlarmeFenetreOuverte/doc/2228_AlarmeFenetreOuverte-CDC-v1.docx
+++ b/2228_AlarmeFenetreOuverte/doc/2228_AlarmeFenetreOuverte-CDC-v1.docx
@@ -1,6 +1,6 @@
 
 <file path=word/document.xml><?xml version="1.0" encoding="utf-8"?>
-<w:document xmlns:wpc="http://schemas.microsoft.com/office/word/2010/wordprocessingCanvas" xmlns:cx="http://schemas.microsoft.com/office/drawing/2014/chartex" xmlns:cx1="http://schemas.microsoft.com/office/drawing/2015/9/8/chartex" xmlns:cx2="http://schemas.microsoft.com/office/drawing/2015/10/21/chartex" xmlns:cx3="http://schemas.microsoft.com/office/drawing/2016/5/9/chartex" xmlns:cx4="http://schemas.microsoft.com/office/drawing/2016/5/10/chartex" xmlns:cx5="http://schemas.microsoft.com/office/drawing/2016/5/11/chartex" xmlns:cx6="http://schemas.microsoft.com/office/drawing/2016/5/12/chartex" xmlns:cx7="http://schemas.microsoft.com/office/drawing/2016/5/13/chartex" xmlns:cx8="http://schemas.microsoft.com/office/drawing/2016/5/14/chartex" xmlns:mc="http://schemas.openxmlformats.org/markup-compatibility/2006" xmlns:aink="http://schemas.microsoft.com/office/drawing/2016/ink" xmlns:am3d="http://schemas.microsoft.com/office/drawing/2017/model3d" xmlns:o="urn:schemas-microsoft-com:office:office" xmlns:oel="http://schemas.microsoft.com/office/2019/extlst" xmlns:r="http://schemas.openxmlformats.org/officeDocument/2006/relationships" xmlns:m="http://schemas.openxmlformats.org/officeDocument/2006/math" xmlns:v="urn:schemas-microsoft-com:vml" xmlns:wp14="http://schemas.microsoft.com/office/word/2010/wordprocessingDrawing" xmlns:wp="http://schemas.openxmlformats.org/drawingml/2006/wordprocessingDrawing" xmlns:w10="urn:schemas-microsoft-com:office:word" xmlns:w="http://schemas.openxmlformats.org/wordprocessingml/2006/main" xmlns:w14="http://schemas.microsoft.com/office/word/2010/wordml" xmlns:w15="http://schemas.microsoft.com/office/word/2012/wordml" xmlns:w16cex="http://schemas.microsoft.com/office/word/2018/wordml/cex" xmlns:w16cid="http://schemas.microsoft.com/office/word/2016/wordml/cid" xmlns:w16="http://schemas.microsoft.com/office/word/2018/wordml" xmlns:w16sdtdh="http://schemas.microsoft.com/office/word/2020/wordml/sdtdatahash" xmlns:w16se="http://schemas.microsoft.com/office/word/2015/wordml/symex" xmlns:wpg="http://schemas.microsoft.com/office/word/2010/wordprocessingGroup" xmlns:wpi="http://schemas.microsoft.com/office/word/2010/wordprocessingInk" xmlns:wne="http://schemas.microsoft.com/office/word/2006/wordml" xmlns:wps="http://schemas.microsoft.com/office/word/2010/wordprocessingShape" mc:Ignorable="w14 w15 w16se w16cid w16 w16cex w16sdtdh wp14">
+<w:document xmlns:wpc="http://schemas.microsoft.com/office/word/2010/wordprocessingCanvas" xmlns:cx="http://schemas.microsoft.com/office/drawing/2014/chartex" xmlns:cx1="http://schemas.microsoft.com/office/drawing/2015/9/8/chartex" xmlns:mc="http://schemas.openxmlformats.org/markup-compatibility/2006" xmlns:o="urn:schemas-microsoft-com:office:office" xmlns:r="http://schemas.openxmlformats.org/officeDocument/2006/relationships" xmlns:m="http://schemas.openxmlformats.org/officeDocument/2006/math" xmlns:v="urn:schemas-microsoft-com:vml" xmlns:wp14="http://schemas.microsoft.com/office/word/2010/wordprocessingDrawing" xmlns:wp="http://schemas.openxmlformats.org/drawingml/2006/wordprocessingDrawing" xmlns:w10="urn:schemas-microsoft-com:office:word" xmlns:w="http://schemas.openxmlformats.org/wordprocessingml/2006/main" xmlns:w14="http://schemas.microsoft.com/office/word/2010/wordml" xmlns:w15="http://schemas.microsoft.com/office/word/2012/wordml" xmlns:w16se="http://schemas.microsoft.com/office/word/2015/wordml/symex" xmlns:wpg="http://schemas.microsoft.com/office/word/2010/wordprocessingGroup" xmlns:wpi="http://schemas.microsoft.com/office/word/2010/wordprocessingInk" xmlns:wne="http://schemas.microsoft.com/office/word/2006/wordml" xmlns:wps="http://schemas.microsoft.com/office/word/2010/wordprocessingShape" mc:Ignorable="w14 w15 w16se wp14">
   <w:body>
     <w:p>
       <w:pPr>
@@ -160,7 +160,7 @@
                 <v:stroke joinstyle="miter"/>
                 <v:path gradientshapeok="t" o:connecttype="rect"/>
               </v:shapetype>
-              <v:shape id="Text Box 2" o:spid="_x0000_s1026" type="#_x0000_t202" style="position:absolute;left:0;text-align:left;margin-left:155.95pt;margin-top:10.3pt;width:283.45pt;height:70.85pt;z-index:251659264;visibility:visible;mso-wrap-style:square;mso-width-percent:0;mso-height-percent:0;mso-wrap-distance-left:9pt;mso-wrap-distance-top:0;mso-wrap-distance-right:9pt;mso-wrap-distance-bottom:0;mso-position-horizontal:absolute;mso-position-horizontal-relative:page;mso-position-vertical:absolute;mso-position-vertical-relative:text;mso-width-percent:0;mso-height-percent:0;mso-width-relative:page;mso-height-relative:page;v-text-anchor:top" o:gfxdata="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">
+              <v:shape id="Text Box 2" o:spid="_x0000_s1026" type="#_x0000_t202" style="position:absolute;left:0;text-align:left;margin-left:155.95pt;margin-top:10.3pt;width:283.45pt;height:70.85pt;z-index:251659264;visibility:visible;mso-wrap-style:square;mso-width-percent:0;mso-height-percent:0;mso-wrap-distance-left:9pt;mso-wrap-distance-top:0;mso-wrap-distance-right:9pt;mso-wrap-distance-bottom:0;mso-position-horizontal:absolute;mso-position-horizontal-relative:page;mso-position-vertical:absolute;mso-position-vertical-relative:text;mso-width-percent:0;mso-height-percent:0;mso-width-relative:page;mso-height-relative:page;v-text-anchor:top" o:gfxdata="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">
                 <v:textbox>
                   <w:txbxContent>
                     <w:p>
@@ -396,13 +396,8 @@
           </w:tcPr>
           <w:p>
             <w:r>
-              <w:t xml:space="preserve">Serge </w:t>
+              <w:t>Serge Castoldi</w:t>
             </w:r>
-            <w:proofErr w:type="spellStart"/>
-            <w:r>
-              <w:t>Castoldi</w:t>
-            </w:r>
-            <w:proofErr w:type="spellEnd"/>
           </w:p>
         </w:tc>
         <w:tc>
@@ -671,14 +666,27 @@
       <w:r>
         <w:t xml:space="preserve">Figure </w:t>
       </w:r>
-      <w:fldSimple w:instr=" SEQ Figure \* ARABIC ">
-        <w:r>
-          <w:rPr>
-            <w:noProof/>
-          </w:rPr>
-          <w:t>1</w:t>
-        </w:r>
-      </w:fldSimple>
+      <w:r>
+        <w:fldChar w:fldCharType="begin"/>
+      </w:r>
+      <w:r>
+        <w:instrText xml:space="preserve"> SEQ Figure \* ARABIC </w:instrText>
+      </w:r>
+      <w:r>
+        <w:fldChar w:fldCharType="separate"/>
+      </w:r>
+      <w:r>
+        <w:rPr>
+          <w:noProof/>
+        </w:rPr>
+        <w:t>1</w:t>
+      </w:r>
+      <w:r>
+        <w:rPr>
+          <w:noProof/>
+        </w:rPr>
+        <w:fldChar w:fldCharType="end"/>
+      </w:r>
       <w:r>
         <w:t xml:space="preserve"> : Capteur de détection de l'ouverture d'une fenêtre</w:t>
       </w:r>
@@ -750,8 +758,13 @@
         </w:numPr>
       </w:pPr>
       <w:r>
-        <w:t>Envoi d’un e-mail à un responsable déterminé.</w:t>
+        <w:t>Envoi d’un avertissement (sms ou email)</w:t>
       </w:r>
+      <w:r>
+        <w:t xml:space="preserve"> à un responsable déterminé.</w:t>
+      </w:r>
+      <w:bookmarkStart w:id="0" w:name="_GoBack"/>
+      <w:bookmarkEnd w:id="0"/>
     </w:p>
     <w:p>
       <w:pPr>
@@ -817,14 +830,27 @@
       <w:r>
         <w:t xml:space="preserve">Figure </w:t>
       </w:r>
-      <w:fldSimple w:instr=" SEQ Figure \* ARABIC ">
-        <w:r>
-          <w:rPr>
-            <w:noProof/>
-          </w:rPr>
-          <w:t>2</w:t>
-        </w:r>
-      </w:fldSimple>
+      <w:r>
+        <w:fldChar w:fldCharType="begin"/>
+      </w:r>
+      <w:r>
+        <w:instrText xml:space="preserve"> SEQ Figure \* ARABIC </w:instrText>
+      </w:r>
+      <w:r>
+        <w:fldChar w:fldCharType="separate"/>
+      </w:r>
+      <w:r>
+        <w:rPr>
+          <w:noProof/>
+        </w:rPr>
+        <w:t>2</w:t>
+      </w:r>
+      <w:r>
+        <w:rPr>
+          <w:noProof/>
+        </w:rPr>
+        <w:fldChar w:fldCharType="end"/>
+      </w:r>
       <w:r>
         <w:t xml:space="preserve"> : Schéma général du système</w:t>
       </w:r>
@@ -1156,7 +1182,7 @@
           </mc:Choice>
           <mc:Fallback>
             <w:pict>
-              <v:shape w14:anchorId="1F8DB529" id="Zone de texte 2" o:spid="_x0000_s1027" type="#_x0000_t202" style="width:467.7pt;height:172.3pt;visibility:visible;mso-wrap-style:square;mso-left-percent:-10001;mso-top-percent:-10001;mso-position-horizontal:absolute;mso-position-horizontal-relative:char;mso-position-vertical:absolute;mso-position-vertical-relative:line;mso-left-percent:-10001;mso-top-percent:-10001;v-text-anchor:top" o:gfxdata="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">
+              <v:shape w14:anchorId="1F8DB529" id="Zone de texte 2" o:spid="_x0000_s1027" type="#_x0000_t202" style="width:467.7pt;height:172.3pt;visibility:visible;mso-wrap-style:square;mso-left-percent:-10001;mso-top-percent:-10001;mso-position-horizontal:absolute;mso-position-horizontal-relative:char;mso-position-vertical:absolute;mso-position-vertical-relative:line;mso-left-percent:-10001;mso-top-percent:-10001;v-text-anchor:top" o:gfxdata="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">
                 <v:textbox>
                   <w:txbxContent>
                     <w:p>
@@ -1447,14 +1473,27 @@
       <w:r>
         <w:t xml:space="preserve">Figure </w:t>
       </w:r>
-      <w:fldSimple w:instr=" SEQ Figure \* ARABIC ">
-        <w:r>
-          <w:rPr>
-            <w:noProof/>
-          </w:rPr>
-          <w:t>3</w:t>
-        </w:r>
-      </w:fldSimple>
+      <w:r>
+        <w:fldChar w:fldCharType="begin"/>
+      </w:r>
+      <w:r>
+        <w:instrText xml:space="preserve"> SEQ Figure \* ARABIC </w:instrText>
+      </w:r>
+      <w:r>
+        <w:fldChar w:fldCharType="separate"/>
+      </w:r>
+      <w:r>
+        <w:rPr>
+          <w:noProof/>
+        </w:rPr>
+        <w:t>3</w:t>
+      </w:r>
+      <w:r>
+        <w:rPr>
+          <w:noProof/>
+        </w:rPr>
+        <w:fldChar w:fldCharType="end"/>
+      </w:r>
       <w:r>
         <w:t xml:space="preserve"> : Commentaires sur le schéma général du système</w:t>
       </w:r>
@@ -1634,13 +1673,8 @@
         <w:t>F</w:t>
       </w:r>
       <w:r>
-        <w:t xml:space="preserve">ichiers de fabrication (GERBER) / liste de pièces avec références pour commande / implantation (prototype) / modifications / dessins mécaniques, </w:t>
+        <w:t>ichiers de fabrication (GERBER) / liste de pièces avec références pour commande / implantation (prototype) / modifications / dessins mécaniques, etc</w:t>
       </w:r>
-      <w:proofErr w:type="spellStart"/>
-      <w:r>
-        <w:t>etc</w:t>
-      </w:r>
-      <w:proofErr w:type="spellEnd"/>
     </w:p>
     <w:p>
       <w:pPr>
@@ -1663,15 +1697,7 @@
         </w:numPr>
       </w:pPr>
       <w:r>
-        <w:t>Tout le nécessaire pour programmer les microcontrôleurs (logiciel ou fichier .</w:t>
-      </w:r>
-      <w:proofErr w:type="spellStart"/>
-      <w:r>
-        <w:t>hex</w:t>
-      </w:r>
-      <w:proofErr w:type="spellEnd"/>
-      <w:r>
-        <w:t>)</w:t>
+        <w:t>Tout le nécessaire pour programmer les microcontrôleurs (logiciel ou fichier .hex)</w:t>
       </w:r>
     </w:p>
     <w:p>
@@ -1731,15 +1757,7 @@
         </w:numPr>
       </w:pPr>
       <w:r>
-        <w:t xml:space="preserve">Un rapport contenant les calculs - dimensionnement de composants - </w:t>
-      </w:r>
-      <w:proofErr w:type="spellStart"/>
-      <w:r>
-        <w:t>structogramme</w:t>
-      </w:r>
-      <w:proofErr w:type="spellEnd"/>
-      <w:r>
-        <w:t>, etc.</w:t>
+        <w:t>Un rapport contenant les calculs - dimensionnement de composants - structogramme, etc.</w:t>
       </w:r>
     </w:p>
     <w:sectPr>
@@ -1755,7 +1773,7 @@
 </file>
 
 <file path=word/endnotes.xml><?xml version="1.0" encoding="utf-8"?>
-<w:endnotes xmlns:wpc="http://schemas.microsoft.com/office/word/2010/wordprocessingCanvas" xmlns:cx="http://schemas.microsoft.com/office/drawing/2014/chartex" xmlns:cx1="http://schemas.microsoft.com/office/drawing/2015/9/8/chartex" xmlns:cx2="http://schemas.microsoft.com/office/drawing/2015/10/21/chartex" xmlns:cx3="http://schemas.microsoft.com/office/drawing/2016/5/9/chartex" xmlns:cx4="http://schemas.microsoft.com/office/drawing/2016/5/10/chartex" xmlns:cx5="http://schemas.microsoft.com/office/drawing/2016/5/11/chartex" xmlns:cx6="http://schemas.microsoft.com/office/drawing/2016/5/12/chartex" xmlns:cx7="http://schemas.microsoft.com/office/drawing/2016/5/13/chartex" xmlns:cx8="http://schemas.microsoft.com/office/drawing/2016/5/14/chartex" xmlns:mc="http://schemas.openxmlformats.org/markup-compatibility/2006" xmlns:aink="http://schemas.microsoft.com/office/drawing/2016/ink" xmlns:am3d="http://schemas.microsoft.com/office/drawing/2017/model3d" xmlns:o="urn:schemas-microsoft-com:office:office" xmlns:oel="http://schemas.microsoft.com/office/2019/extlst" xmlns:r="http://schemas.openxmlformats.org/officeDocument/2006/relationships" xmlns:m="http://schemas.openxmlformats.org/officeDocument/2006/math" xmlns:v="urn:schemas-microsoft-com:vml" xmlns:wp14="http://schemas.microsoft.com/office/word/2010/wordprocessingDrawing" xmlns:wp="http://schemas.openxmlformats.org/drawingml/2006/wordprocessingDrawing" xmlns:w10="urn:schemas-microsoft-com:office:word" xmlns:w="http://schemas.openxmlformats.org/wordprocessingml/2006/main" xmlns:w14="http://schemas.microsoft.com/office/word/2010/wordml" xmlns:w15="http://schemas.microsoft.com/office/word/2012/wordml" xmlns:w16cex="http://schemas.microsoft.com/office/word/2018/wordml/cex" xmlns:w16cid="http://schemas.microsoft.com/office/word/2016/wordml/cid" xmlns:w16="http://schemas.microsoft.com/office/word/2018/wordml" xmlns:w16sdtdh="http://schemas.microsoft.com/office/word/2020/wordml/sdtdatahash" xmlns:w16se="http://schemas.microsoft.com/office/word/2015/wordml/symex" xmlns:wpg="http://schemas.microsoft.com/office/word/2010/wordprocessingGroup" xmlns:wpi="http://schemas.microsoft.com/office/word/2010/wordprocessingInk" xmlns:wne="http://schemas.microsoft.com/office/word/2006/wordml" xmlns:wps="http://schemas.microsoft.com/office/word/2010/wordprocessingShape" mc:Ignorable="w14 w15 w16se w16cid w16 w16cex w16sdtdh wp14">
+<w:endnotes xmlns:wpc="http://schemas.microsoft.com/office/word/2010/wordprocessingCanvas" xmlns:cx="http://schemas.microsoft.com/office/drawing/2014/chartex" xmlns:cx1="http://schemas.microsoft.com/office/drawing/2015/9/8/chartex" xmlns:mc="http://schemas.openxmlformats.org/markup-compatibility/2006" xmlns:o="urn:schemas-microsoft-com:office:office" xmlns:r="http://schemas.openxmlformats.org/officeDocument/2006/relationships" xmlns:m="http://schemas.openxmlformats.org/officeDocument/2006/math" xmlns:v="urn:schemas-microsoft-com:vml" xmlns:wp14="http://schemas.microsoft.com/office/word/2010/wordprocessingDrawing" xmlns:wp="http://schemas.openxmlformats.org/drawingml/2006/wordprocessingDrawing" xmlns:w10="urn:schemas-microsoft-com:office:word" xmlns:w="http://schemas.openxmlformats.org/wordprocessingml/2006/main" xmlns:w14="http://schemas.microsoft.com/office/word/2010/wordml" xmlns:w15="http://schemas.microsoft.com/office/word/2012/wordml" xmlns:w16se="http://schemas.microsoft.com/office/word/2015/wordml/symex" xmlns:wpg="http://schemas.microsoft.com/office/word/2010/wordprocessingGroup" xmlns:wpi="http://schemas.microsoft.com/office/word/2010/wordprocessingInk" xmlns:wne="http://schemas.microsoft.com/office/word/2006/wordml" xmlns:wps="http://schemas.microsoft.com/office/word/2010/wordprocessingShape" mc:Ignorable="w14 w15 w16se wp14">
   <w:endnote w:type="separator" w:id="-1">
     <w:p>
       <w:pPr>
@@ -1780,7 +1798,7 @@
 </file>
 
 <file path=word/footer1.xml><?xml version="1.0" encoding="utf-8"?>
-<w:ftr xmlns:wpc="http://schemas.microsoft.com/office/word/2010/wordprocessingCanvas" xmlns:cx="http://schemas.microsoft.com/office/drawing/2014/chartex" xmlns:cx1="http://schemas.microsoft.com/office/drawing/2015/9/8/chartex" xmlns:cx2="http://schemas.microsoft.com/office/drawing/2015/10/21/chartex" xmlns:cx3="http://schemas.microsoft.com/office/drawing/2016/5/9/chartex" xmlns:cx4="http://schemas.microsoft.com/office/drawing/2016/5/10/chartex" xmlns:cx5="http://schemas.microsoft.com/office/drawing/2016/5/11/chartex" xmlns:cx6="http://schemas.microsoft.com/office/drawing/2016/5/12/chartex" xmlns:cx7="http://schemas.microsoft.com/office/drawing/2016/5/13/chartex" xmlns:cx8="http://schemas.microsoft.com/office/drawing/2016/5/14/chartex" xmlns:mc="http://schemas.openxmlformats.org/markup-compatibility/2006" xmlns:aink="http://schemas.microsoft.com/office/drawing/2016/ink" xmlns:am3d="http://schemas.microsoft.com/office/drawing/2017/model3d" xmlns:o="urn:schemas-microsoft-com:office:office" xmlns:oel="http://schemas.microsoft.com/office/2019/extlst" xmlns:r="http://schemas.openxmlformats.org/officeDocument/2006/relationships" xmlns:m="http://schemas.openxmlformats.org/officeDocument/2006/math" xmlns:v="urn:schemas-microsoft-com:vml" xmlns:wp14="http://schemas.microsoft.com/office/word/2010/wordprocessingDrawing" xmlns:wp="http://schemas.openxmlformats.org/drawingml/2006/wordprocessingDrawing" xmlns:w10="urn:schemas-microsoft-com:office:word" xmlns:w="http://schemas.openxmlformats.org/wordprocessingml/2006/main" xmlns:w14="http://schemas.microsoft.com/office/word/2010/wordml" xmlns:w15="http://schemas.microsoft.com/office/word/2012/wordml" xmlns:w16cex="http://schemas.microsoft.com/office/word/2018/wordml/cex" xmlns:w16cid="http://schemas.microsoft.com/office/word/2016/wordml/cid" xmlns:w16="http://schemas.microsoft.com/office/word/2018/wordml" xmlns:w16sdtdh="http://schemas.microsoft.com/office/word/2020/wordml/sdtdatahash" xmlns:w16se="http://schemas.microsoft.com/office/word/2015/wordml/symex" xmlns:wpg="http://schemas.microsoft.com/office/word/2010/wordprocessingGroup" xmlns:wpi="http://schemas.microsoft.com/office/word/2010/wordprocessingInk" xmlns:wne="http://schemas.microsoft.com/office/word/2006/wordml" xmlns:wps="http://schemas.microsoft.com/office/word/2010/wordprocessingShape" mc:Ignorable="w14 w15 w16se w16cid w16 w16cex w16sdtdh wp14">
+<w:ftr xmlns:wpc="http://schemas.microsoft.com/office/word/2010/wordprocessingCanvas" xmlns:cx="http://schemas.microsoft.com/office/drawing/2014/chartex" xmlns:cx1="http://schemas.microsoft.com/office/drawing/2015/9/8/chartex" xmlns:mc="http://schemas.openxmlformats.org/markup-compatibility/2006" xmlns:o="urn:schemas-microsoft-com:office:office" xmlns:r="http://schemas.openxmlformats.org/officeDocument/2006/relationships" xmlns:m="http://schemas.openxmlformats.org/officeDocument/2006/math" xmlns:v="urn:schemas-microsoft-com:vml" xmlns:wp14="http://schemas.microsoft.com/office/word/2010/wordprocessingDrawing" xmlns:wp="http://schemas.openxmlformats.org/drawingml/2006/wordprocessingDrawing" xmlns:w10="urn:schemas-microsoft-com:office:word" xmlns:w="http://schemas.openxmlformats.org/wordprocessingml/2006/main" xmlns:w14="http://schemas.microsoft.com/office/word/2010/wordml" xmlns:w15="http://schemas.microsoft.com/office/word/2012/wordml" xmlns:w16se="http://schemas.microsoft.com/office/word/2015/wordml/symex" xmlns:wpg="http://schemas.microsoft.com/office/word/2010/wordprocessingGroup" xmlns:wpi="http://schemas.microsoft.com/office/word/2010/wordprocessingInk" xmlns:wne="http://schemas.microsoft.com/office/word/2006/wordml" xmlns:wps="http://schemas.microsoft.com/office/word/2010/wordprocessingShape" mc:Ignorable="w14 w15 w16se wp14">
   <w:p>
     <w:pPr>
       <w:pStyle w:val="Pieddepage"/>
@@ -1791,11 +1809,9 @@
     <w:r>
       <w:t xml:space="preserve"> – </w:t>
     </w:r>
-    <w:proofErr w:type="spellStart"/>
     <w:r>
       <w:t>Nov</w:t>
     </w:r>
-    <w:proofErr w:type="spellEnd"/>
     <w:r>
       <w:t xml:space="preserve"> 2022</w:t>
     </w:r>
@@ -1845,7 +1861,7 @@
       <w:rPr>
         <w:noProof/>
       </w:rPr>
-      <w:t>4</w:t>
+      <w:t>1</w:t>
     </w:r>
     <w:r>
       <w:rPr>
@@ -1858,7 +1874,7 @@
 </file>
 
 <file path=word/footnotes.xml><?xml version="1.0" encoding="utf-8"?>
-<w:footnotes xmlns:wpc="http://schemas.microsoft.com/office/word/2010/wordprocessingCanvas" xmlns:cx="http://schemas.microsoft.com/office/drawing/2014/chartex" xmlns:cx1="http://schemas.microsoft.com/office/drawing/2015/9/8/chartex" xmlns:cx2="http://schemas.microsoft.com/office/drawing/2015/10/21/chartex" xmlns:cx3="http://schemas.microsoft.com/office/drawing/2016/5/9/chartex" xmlns:cx4="http://schemas.microsoft.com/office/drawing/2016/5/10/chartex" xmlns:cx5="http://schemas.microsoft.com/office/drawing/2016/5/11/chartex" xmlns:cx6="http://schemas.microsoft.com/office/drawing/2016/5/12/chartex" xmlns:cx7="http://schemas.microsoft.com/office/drawing/2016/5/13/chartex" xmlns:cx8="http://schemas.microsoft.com/office/drawing/2016/5/14/chartex" xmlns:mc="http://schemas.openxmlformats.org/markup-compatibility/2006" xmlns:aink="http://schemas.microsoft.com/office/drawing/2016/ink" xmlns:am3d="http://schemas.microsoft.com/office/drawing/2017/model3d" xmlns:o="urn:schemas-microsoft-com:office:office" xmlns:oel="http://schemas.microsoft.com/office/2019/extlst" xmlns:r="http://schemas.openxmlformats.org/officeDocument/2006/relationships" xmlns:m="http://schemas.openxmlformats.org/officeDocument/2006/math" xmlns:v="urn:schemas-microsoft-com:vml" xmlns:wp14="http://schemas.microsoft.com/office/word/2010/wordprocessingDrawing" xmlns:wp="http://schemas.openxmlformats.org/drawingml/2006/wordprocessingDrawing" xmlns:w10="urn:schemas-microsoft-com:office:word" xmlns:w="http://schemas.openxmlformats.org/wordprocessingml/2006/main" xmlns:w14="http://schemas.microsoft.com/office/word/2010/wordml" xmlns:w15="http://schemas.microsoft.com/office/word/2012/wordml" xmlns:w16cex="http://schemas.microsoft.com/office/word/2018/wordml/cex" xmlns:w16cid="http://schemas.microsoft.com/office/word/2016/wordml/cid" xmlns:w16="http://schemas.microsoft.com/office/word/2018/wordml" xmlns:w16sdtdh="http://schemas.microsoft.com/office/word/2020/wordml/sdtdatahash" xmlns:w16se="http://schemas.microsoft.com/office/word/2015/wordml/symex" xmlns:wpg="http://schemas.microsoft.com/office/word/2010/wordprocessingGroup" xmlns:wpi="http://schemas.microsoft.com/office/word/2010/wordprocessingInk" xmlns:wne="http://schemas.microsoft.com/office/word/2006/wordml" xmlns:wps="http://schemas.microsoft.com/office/word/2010/wordprocessingShape" mc:Ignorable="w14 w15 w16se w16cid w16 w16cex w16sdtdh wp14">
+<w:footnotes xmlns:wpc="http://schemas.microsoft.com/office/word/2010/wordprocessingCanvas" xmlns:cx="http://schemas.microsoft.com/office/drawing/2014/chartex" xmlns:cx1="http://schemas.microsoft.com/office/drawing/2015/9/8/chartex" xmlns:mc="http://schemas.openxmlformats.org/markup-compatibility/2006" xmlns:o="urn:schemas-microsoft-com:office:office" xmlns:r="http://schemas.openxmlformats.org/officeDocument/2006/relationships" xmlns:m="http://schemas.openxmlformats.org/officeDocument/2006/math" xmlns:v="urn:schemas-microsoft-com:vml" xmlns:wp14="http://schemas.microsoft.com/office/word/2010/wordprocessingDrawing" xmlns:wp="http://schemas.openxmlformats.org/drawingml/2006/wordprocessingDrawing" xmlns:w10="urn:schemas-microsoft-com:office:word" xmlns:w="http://schemas.openxmlformats.org/wordprocessingml/2006/main" xmlns:w14="http://schemas.microsoft.com/office/word/2010/wordml" xmlns:w15="http://schemas.microsoft.com/office/word/2012/wordml" xmlns:w16se="http://schemas.microsoft.com/office/word/2015/wordml/symex" xmlns:wpg="http://schemas.microsoft.com/office/word/2010/wordprocessingGroup" xmlns:wpi="http://schemas.microsoft.com/office/word/2010/wordprocessingInk" xmlns:wne="http://schemas.microsoft.com/office/word/2006/wordml" xmlns:wps="http://schemas.microsoft.com/office/word/2010/wordprocessingShape" mc:Ignorable="w14 w15 w16se wp14">
   <w:footnote w:type="separator" w:id="-1">
     <w:p>
       <w:pPr>
@@ -1883,7 +1899,7 @@
 </file>
 
 <file path=word/header1.xml><?xml version="1.0" encoding="utf-8"?>
-<w:hdr xmlns:wpc="http://schemas.microsoft.com/office/word/2010/wordprocessingCanvas" xmlns:cx="http://schemas.microsoft.com/office/drawing/2014/chartex" xmlns:cx1="http://schemas.microsoft.com/office/drawing/2015/9/8/chartex" xmlns:cx2="http://schemas.microsoft.com/office/drawing/2015/10/21/chartex" xmlns:cx3="http://schemas.microsoft.com/office/drawing/2016/5/9/chartex" xmlns:cx4="http://schemas.microsoft.com/office/drawing/2016/5/10/chartex" xmlns:cx5="http://schemas.microsoft.com/office/drawing/2016/5/11/chartex" xmlns:cx6="http://schemas.microsoft.com/office/drawing/2016/5/12/chartex" xmlns:cx7="http://schemas.microsoft.com/office/drawing/2016/5/13/chartex" xmlns:cx8="http://schemas.microsoft.com/office/drawing/2016/5/14/chartex" xmlns:mc="http://schemas.openxmlformats.org/markup-compatibility/2006" xmlns:aink="http://schemas.microsoft.com/office/drawing/2016/ink" xmlns:am3d="http://schemas.microsoft.com/office/drawing/2017/model3d" xmlns:o="urn:schemas-microsoft-com:office:office" xmlns:oel="http://schemas.microsoft.com/office/2019/extlst" xmlns:r="http://schemas.openxmlformats.org/officeDocument/2006/relationships" xmlns:m="http://schemas.openxmlformats.org/officeDocument/2006/math" xmlns:v="urn:schemas-microsoft-com:vml" xmlns:wp14="http://schemas.microsoft.com/office/word/2010/wordprocessingDrawing" xmlns:wp="http://schemas.openxmlformats.org/drawingml/2006/wordprocessingDrawing" xmlns:w10="urn:schemas-microsoft-com:office:word" xmlns:w="http://schemas.openxmlformats.org/wordprocessingml/2006/main" xmlns:w14="http://schemas.microsoft.com/office/word/2010/wordml" xmlns:w15="http://schemas.microsoft.com/office/word/2012/wordml" xmlns:w16cex="http://schemas.microsoft.com/office/word/2018/wordml/cex" xmlns:w16cid="http://schemas.microsoft.com/office/word/2016/wordml/cid" xmlns:w16="http://schemas.microsoft.com/office/word/2018/wordml" xmlns:w16sdtdh="http://schemas.microsoft.com/office/word/2020/wordml/sdtdatahash" xmlns:w16se="http://schemas.microsoft.com/office/word/2015/wordml/symex" xmlns:wpg="http://schemas.microsoft.com/office/word/2010/wordprocessingGroup" xmlns:wpi="http://schemas.microsoft.com/office/word/2010/wordprocessingInk" xmlns:wne="http://schemas.microsoft.com/office/word/2006/wordml" xmlns:wps="http://schemas.microsoft.com/office/word/2010/wordprocessingShape" mc:Ignorable="w14 w15 w16se w16cid w16 w16cex w16sdtdh wp14">
+<w:hdr xmlns:wpc="http://schemas.microsoft.com/office/word/2010/wordprocessingCanvas" xmlns:cx="http://schemas.microsoft.com/office/drawing/2014/chartex" xmlns:cx1="http://schemas.microsoft.com/office/drawing/2015/9/8/chartex" xmlns:mc="http://schemas.openxmlformats.org/markup-compatibility/2006" xmlns:o="urn:schemas-microsoft-com:office:office" xmlns:r="http://schemas.openxmlformats.org/officeDocument/2006/relationships" xmlns:m="http://schemas.openxmlformats.org/officeDocument/2006/math" xmlns:v="urn:schemas-microsoft-com:vml" xmlns:wp14="http://schemas.microsoft.com/office/word/2010/wordprocessingDrawing" xmlns:wp="http://schemas.openxmlformats.org/drawingml/2006/wordprocessingDrawing" xmlns:w10="urn:schemas-microsoft-com:office:word" xmlns:w="http://schemas.openxmlformats.org/wordprocessingml/2006/main" xmlns:w14="http://schemas.microsoft.com/office/word/2010/wordml" xmlns:w15="http://schemas.microsoft.com/office/word/2012/wordml" xmlns:w16se="http://schemas.microsoft.com/office/word/2015/wordml/symex" xmlns:wpg="http://schemas.microsoft.com/office/word/2010/wordprocessingGroup" xmlns:wpi="http://schemas.microsoft.com/office/word/2010/wordprocessingInk" xmlns:wne="http://schemas.microsoft.com/office/word/2006/wordml" xmlns:wps="http://schemas.microsoft.com/office/word/2010/wordprocessingShape" mc:Ignorable="w14 w15 w16se wp14">
   <w:p>
     <w:pPr>
       <w:tabs>
@@ -1995,7 +2011,7 @@
 </file>
 
 <file path=word/numbering.xml><?xml version="1.0" encoding="utf-8"?>
-<w:numbering xmlns:wpc="http://schemas.microsoft.com/office/word/2010/wordprocessingCanvas" xmlns:cx="http://schemas.microsoft.com/office/drawing/2014/chartex" xmlns:cx1="http://schemas.microsoft.com/office/drawing/2015/9/8/chartex" xmlns:cx2="http://schemas.microsoft.com/office/drawing/2015/10/21/chartex" xmlns:cx3="http://schemas.microsoft.com/office/drawing/2016/5/9/chartex" xmlns:cx4="http://schemas.microsoft.com/office/drawing/2016/5/10/chartex" xmlns:cx5="http://schemas.microsoft.com/office/drawing/2016/5/11/chartex" xmlns:cx6="http://schemas.microsoft.com/office/drawing/2016/5/12/chartex" xmlns:cx7="http://schemas.microsoft.com/office/drawing/2016/5/13/chartex" xmlns:cx8="http://schemas.microsoft.com/office/drawing/2016/5/14/chartex" xmlns:mc="http://schemas.openxmlformats.org/markup-compatibility/2006" xmlns:aink="http://schemas.microsoft.com/office/drawing/2016/ink" xmlns:am3d="http://schemas.microsoft.com/office/drawing/2017/model3d" xmlns:o="urn:schemas-microsoft-com:office:office" xmlns:oel="http://schemas.microsoft.com/office/2019/extlst" xmlns:r="http://schemas.openxmlformats.org/officeDocument/2006/relationships" xmlns:m="http://schemas.openxmlformats.org/officeDocument/2006/math" xmlns:v="urn:schemas-microsoft-com:vml" xmlns:wp14="http://schemas.microsoft.com/office/word/2010/wordprocessingDrawing" xmlns:wp="http://schemas.openxmlformats.org/drawingml/2006/wordprocessingDrawing" xmlns:w10="urn:schemas-microsoft-com:office:word" xmlns:w="http://schemas.openxmlformats.org/wordprocessingml/2006/main" xmlns:w14="http://schemas.microsoft.com/office/word/2010/wordml" xmlns:w15="http://schemas.microsoft.com/office/word/2012/wordml" xmlns:w16cex="http://schemas.microsoft.com/office/word/2018/wordml/cex" xmlns:w16cid="http://schemas.microsoft.com/office/word/2016/wordml/cid" xmlns:w16="http://schemas.microsoft.com/office/word/2018/wordml" xmlns:w16sdtdh="http://schemas.microsoft.com/office/word/2020/wordml/sdtdatahash" xmlns:w16se="http://schemas.microsoft.com/office/word/2015/wordml/symex" xmlns:wpg="http://schemas.microsoft.com/office/word/2010/wordprocessingGroup" xmlns:wpi="http://schemas.microsoft.com/office/word/2010/wordprocessingInk" xmlns:wne="http://schemas.microsoft.com/office/word/2006/wordml" xmlns:wps="http://schemas.microsoft.com/office/word/2010/wordprocessingShape" mc:Ignorable="w14 w15 w16se w16cid w16 w16cex w16sdtdh wp14">
+<w:numbering xmlns:wpc="http://schemas.microsoft.com/office/word/2010/wordprocessingCanvas" xmlns:cx="http://schemas.microsoft.com/office/drawing/2014/chartex" xmlns:cx1="http://schemas.microsoft.com/office/drawing/2015/9/8/chartex" xmlns:mc="http://schemas.openxmlformats.org/markup-compatibility/2006" xmlns:o="urn:schemas-microsoft-com:office:office" xmlns:r="http://schemas.openxmlformats.org/officeDocument/2006/relationships" xmlns:m="http://schemas.openxmlformats.org/officeDocument/2006/math" xmlns:v="urn:schemas-microsoft-com:vml" xmlns:wp14="http://schemas.microsoft.com/office/word/2010/wordprocessingDrawing" xmlns:wp="http://schemas.openxmlformats.org/drawingml/2006/wordprocessingDrawing" xmlns:w10="urn:schemas-microsoft-com:office:word" xmlns:w="http://schemas.openxmlformats.org/wordprocessingml/2006/main" xmlns:w14="http://schemas.microsoft.com/office/word/2010/wordml" xmlns:w15="http://schemas.microsoft.com/office/word/2012/wordml" xmlns:w16se="http://schemas.microsoft.com/office/word/2015/wordml/symex" xmlns:wpg="http://schemas.microsoft.com/office/word/2010/wordprocessingGroup" xmlns:wpi="http://schemas.microsoft.com/office/word/2010/wordprocessingInk" xmlns:wne="http://schemas.microsoft.com/office/word/2006/wordml" xmlns:wps="http://schemas.microsoft.com/office/word/2010/wordprocessingShape" mc:Ignorable="w14 w15 w16se wp14">
   <w:abstractNum w:abstractNumId="0" w15:restartNumberingAfterBreak="0">
     <w:nsid w:val="06BB64DD"/>
     <w:multiLevelType w:val="hybridMultilevel"/>
@@ -2942,38 +2958,38 @@
       </w:rPr>
     </w:lvl>
   </w:abstractNum>
-  <w:num w:numId="1" w16cid:durableId="1565140222">
+  <w:num w:numId="1">
     <w:abstractNumId w:val="8"/>
   </w:num>
-  <w:num w:numId="2" w16cid:durableId="538979399">
+  <w:num w:numId="2">
     <w:abstractNumId w:val="0"/>
   </w:num>
-  <w:num w:numId="3" w16cid:durableId="531311192">
+  <w:num w:numId="3">
     <w:abstractNumId w:val="7"/>
   </w:num>
-  <w:num w:numId="4" w16cid:durableId="383329878">
+  <w:num w:numId="4">
     <w:abstractNumId w:val="2"/>
   </w:num>
-  <w:num w:numId="5" w16cid:durableId="585845761">
+  <w:num w:numId="5">
     <w:abstractNumId w:val="6"/>
   </w:num>
-  <w:num w:numId="6" w16cid:durableId="1484661667">
+  <w:num w:numId="6">
     <w:abstractNumId w:val="1"/>
   </w:num>
-  <w:num w:numId="7" w16cid:durableId="1039747365">
+  <w:num w:numId="7">
     <w:abstractNumId w:val="5"/>
   </w:num>
-  <w:num w:numId="8" w16cid:durableId="2080326290">
+  <w:num w:numId="8">
     <w:abstractNumId w:val="4"/>
   </w:num>
-  <w:num w:numId="9" w16cid:durableId="375928590">
+  <w:num w:numId="9">
     <w:abstractNumId w:val="3"/>
   </w:num>
 </w:numbering>
 </file>
 
 <file path=word/styles.xml><?xml version="1.0" encoding="utf-8"?>
-<w:styles xmlns:mc="http://schemas.openxmlformats.org/markup-compatibility/2006" xmlns:r="http://schemas.openxmlformats.org/officeDocument/2006/relationships" xmlns:w="http://schemas.openxmlformats.org/wordprocessingml/2006/main" xmlns:w14="http://schemas.microsoft.com/office/word/2010/wordml" xmlns:w15="http://schemas.microsoft.com/office/word/2012/wordml" xmlns:w16cex="http://schemas.microsoft.com/office/word/2018/wordml/cex" xmlns:w16cid="http://schemas.microsoft.com/office/word/2016/wordml/cid" xmlns:w16="http://schemas.microsoft.com/office/word/2018/wordml" xmlns:w16sdtdh="http://schemas.microsoft.com/office/word/2020/wordml/sdtdatahash" xmlns:w16se="http://schemas.microsoft.com/office/word/2015/wordml/symex" mc:Ignorable="w14 w15 w16se w16cid w16 w16cex w16sdtdh">
+<w:styles xmlns:mc="http://schemas.openxmlformats.org/markup-compatibility/2006" xmlns:r="http://schemas.openxmlformats.org/officeDocument/2006/relationships" xmlns:w="http://schemas.openxmlformats.org/wordprocessingml/2006/main" xmlns:w14="http://schemas.microsoft.com/office/word/2010/wordml" xmlns:w15="http://schemas.microsoft.com/office/word/2012/wordml" xmlns:w16se="http://schemas.microsoft.com/office/word/2015/wordml/symex" mc:Ignorable="w14 w15 w16se">
   <w:docDefaults>
     <w:rPrDefault>
       <w:rPr>
@@ -2989,7 +3005,7 @@
       </w:pPr>
     </w:pPrDefault>
   </w:docDefaults>
-  <w:latentStyles w:defLockedState="0" w:defUIPriority="99" w:defSemiHidden="0" w:defUnhideWhenUsed="0" w:defQFormat="0" w:count="376">
+  <w:latentStyles w:defLockedState="0" w:defUIPriority="99" w:defSemiHidden="0" w:defUnhideWhenUsed="0" w:defQFormat="0" w:count="371">
     <w:lsdException w:name="Normal" w:uiPriority="0" w:qFormat="1"/>
     <w:lsdException w:name="heading 1" w:uiPriority="9" w:qFormat="1"/>
     <w:lsdException w:name="heading 2" w:semiHidden="1" w:uiPriority="9" w:unhideWhenUsed="1" w:qFormat="1"/>
@@ -3095,6 +3111,7 @@
     <w:lsdException w:name="HTML Sample" w:semiHidden="1" w:unhideWhenUsed="1"/>
     <w:lsdException w:name="HTML Typewriter" w:semiHidden="1" w:unhideWhenUsed="1"/>
     <w:lsdException w:name="HTML Variable" w:semiHidden="1" w:unhideWhenUsed="1"/>
+    <w:lsdException w:name="Normal Table" w:semiHidden="1" w:unhideWhenUsed="1"/>
     <w:lsdException w:name="annotation subject" w:semiHidden="1" w:unhideWhenUsed="1"/>
     <w:lsdException w:name="No List" w:semiHidden="1" w:unhideWhenUsed="1"/>
     <w:lsdException w:name="Outline List 1" w:semiHidden="1" w:unhideWhenUsed="1"/>
@@ -3137,8 +3154,11 @@
     <w:lsdException w:name="Table Contemporary" w:semiHidden="1" w:unhideWhenUsed="1"/>
     <w:lsdException w:name="Table Elegant" w:semiHidden="1" w:unhideWhenUsed="1"/>
     <w:lsdException w:name="Table Professional" w:semiHidden="1" w:unhideWhenUsed="1"/>
+    <w:lsdException w:name="Table Subtle 1" w:semiHidden="1" w:unhideWhenUsed="1"/>
     <w:lsdException w:name="Table Subtle 2" w:semiHidden="1" w:unhideWhenUsed="1"/>
     <w:lsdException w:name="Table Web 1" w:semiHidden="1" w:unhideWhenUsed="1"/>
+    <w:lsdException w:name="Table Web 2" w:semiHidden="1" w:unhideWhenUsed="1"/>
+    <w:lsdException w:name="Table Web 3" w:semiHidden="1" w:unhideWhenUsed="1"/>
     <w:lsdException w:name="Balloon Text" w:semiHidden="1" w:unhideWhenUsed="1"/>
     <w:lsdException w:name="Table Grid" w:uiPriority="39"/>
     <w:lsdException w:name="Table Theme" w:semiHidden="1" w:unhideWhenUsed="1"/>
@@ -3357,11 +3377,6 @@
     <w:lsdException w:name="List Table 5 Dark Accent 6" w:uiPriority="50"/>
     <w:lsdException w:name="List Table 6 Colorful Accent 6" w:uiPriority="51"/>
     <w:lsdException w:name="List Table 7 Colorful Accent 6" w:uiPriority="52"/>
-    <w:lsdException w:name="Mention" w:semiHidden="1" w:unhideWhenUsed="1"/>
-    <w:lsdException w:name="Smart Hyperlink" w:semiHidden="1" w:unhideWhenUsed="1"/>
-    <w:lsdException w:name="Hashtag" w:semiHidden="1" w:unhideWhenUsed="1"/>
-    <w:lsdException w:name="Unresolved Mention" w:semiHidden="1" w:unhideWhenUsed="1"/>
-    <w:lsdException w:name="Smart Link" w:semiHidden="1" w:unhideWhenUsed="1"/>
   </w:latentStyles>
   <w:style w:type="paragraph" w:default="1" w:styleId="Normal">
     <w:name w:val="Normal"/>
@@ -5219,6 +5234,13 @@
         </dgm:presLayoutVars>
       </dgm:prSet>
       <dgm:spPr/>
+      <dgm:t>
+        <a:bodyPr/>
+        <a:lstStyle/>
+        <a:p>
+          <a:endParaRPr lang="fr-FR"/>
+        </a:p>
+      </dgm:t>
     </dgm:pt>
     <dgm:pt modelId="{19156F46-33FE-42DE-B25C-39B399C511CE}" type="pres">
       <dgm:prSet presAssocID="{EFC57AA4-1EA8-49F0-AA41-66A393DA3E99}" presName="composite" presStyleCnt="0"/>
@@ -5232,6 +5254,13 @@
         </dgm:presLayoutVars>
       </dgm:prSet>
       <dgm:spPr/>
+      <dgm:t>
+        <a:bodyPr/>
+        <a:lstStyle/>
+        <a:p>
+          <a:endParaRPr lang="fr-FR"/>
+        </a:p>
+      </dgm:t>
     </dgm:pt>
     <dgm:pt modelId="{36FB2573-63F8-4281-8BF2-9C7C54600D65}" type="pres">
       <dgm:prSet presAssocID="{EFC57AA4-1EA8-49F0-AA41-66A393DA3E99}" presName="descendantText" presStyleLbl="alignAcc1" presStyleIdx="0" presStyleCnt="7">
@@ -5240,6 +5269,13 @@
         </dgm:presLayoutVars>
       </dgm:prSet>
       <dgm:spPr/>
+      <dgm:t>
+        <a:bodyPr/>
+        <a:lstStyle/>
+        <a:p>
+          <a:endParaRPr lang="fr-FR"/>
+        </a:p>
+      </dgm:t>
     </dgm:pt>
     <dgm:pt modelId="{F547996E-5D59-4326-B3F9-84F3202FC91D}" type="pres">
       <dgm:prSet presAssocID="{33DEDAA1-FAF4-414E-AA59-3CF0AE1285A1}" presName="sp" presStyleCnt="0"/>
@@ -5257,6 +5293,13 @@
         </dgm:presLayoutVars>
       </dgm:prSet>
       <dgm:spPr/>
+      <dgm:t>
+        <a:bodyPr/>
+        <a:lstStyle/>
+        <a:p>
+          <a:endParaRPr lang="fr-FR"/>
+        </a:p>
+      </dgm:t>
     </dgm:pt>
     <dgm:pt modelId="{F84FE55D-5120-4044-8293-F4119B222075}" type="pres">
       <dgm:prSet presAssocID="{EBB6B744-C550-44E6-860E-BB0D51A58A35}" presName="descendantText" presStyleLbl="alignAcc1" presStyleIdx="1" presStyleCnt="7">
@@ -5265,6 +5308,13 @@
         </dgm:presLayoutVars>
       </dgm:prSet>
       <dgm:spPr/>
+      <dgm:t>
+        <a:bodyPr/>
+        <a:lstStyle/>
+        <a:p>
+          <a:endParaRPr lang="fr-FR"/>
+        </a:p>
+      </dgm:t>
     </dgm:pt>
     <dgm:pt modelId="{98DE3E07-1A26-4064-B06F-DEA70B8B6286}" type="pres">
       <dgm:prSet presAssocID="{EE37CA28-8AF9-4089-83A9-DFECFD5B2C11}" presName="sp" presStyleCnt="0"/>
@@ -5282,6 +5332,13 @@
         </dgm:presLayoutVars>
       </dgm:prSet>
       <dgm:spPr/>
+      <dgm:t>
+        <a:bodyPr/>
+        <a:lstStyle/>
+        <a:p>
+          <a:endParaRPr lang="fr-FR"/>
+        </a:p>
+      </dgm:t>
     </dgm:pt>
     <dgm:pt modelId="{27276099-A2FD-400F-B668-E37BEA749E75}" type="pres">
       <dgm:prSet presAssocID="{5A6FB0A5-C447-4DC9-B378-B99007FBC33C}" presName="descendantText" presStyleLbl="alignAcc1" presStyleIdx="2" presStyleCnt="7">
@@ -5290,6 +5347,13 @@
         </dgm:presLayoutVars>
       </dgm:prSet>
       <dgm:spPr/>
+      <dgm:t>
+        <a:bodyPr/>
+        <a:lstStyle/>
+        <a:p>
+          <a:endParaRPr lang="fr-FR"/>
+        </a:p>
+      </dgm:t>
     </dgm:pt>
     <dgm:pt modelId="{08DA127A-2D3F-4B6A-AEF4-72D3E61420D4}" type="pres">
       <dgm:prSet presAssocID="{F88F841D-7768-4AC1-82DD-99F4D2BB35AB}" presName="sp" presStyleCnt="0"/>
@@ -5307,6 +5371,13 @@
         </dgm:presLayoutVars>
       </dgm:prSet>
       <dgm:spPr/>
+      <dgm:t>
+        <a:bodyPr/>
+        <a:lstStyle/>
+        <a:p>
+          <a:endParaRPr lang="fr-FR"/>
+        </a:p>
+      </dgm:t>
     </dgm:pt>
     <dgm:pt modelId="{749F4886-24C6-4927-9116-743C6B6662D4}" type="pres">
       <dgm:prSet presAssocID="{5D8876DE-4B7F-46D5-88B1-49146F023745}" presName="descendantText" presStyleLbl="alignAcc1" presStyleIdx="3" presStyleCnt="7">
@@ -5315,6 +5386,13 @@
         </dgm:presLayoutVars>
       </dgm:prSet>
       <dgm:spPr/>
+      <dgm:t>
+        <a:bodyPr/>
+        <a:lstStyle/>
+        <a:p>
+          <a:endParaRPr lang="fr-FR"/>
+        </a:p>
+      </dgm:t>
     </dgm:pt>
     <dgm:pt modelId="{368CC2EB-81CE-46EC-B820-997E4F45EDC9}" type="pres">
       <dgm:prSet presAssocID="{BF169BF0-EF37-4774-99AF-A878258AAA40}" presName="sp" presStyleCnt="0"/>
@@ -5332,6 +5410,13 @@
         </dgm:presLayoutVars>
       </dgm:prSet>
       <dgm:spPr/>
+      <dgm:t>
+        <a:bodyPr/>
+        <a:lstStyle/>
+        <a:p>
+          <a:endParaRPr lang="fr-FR"/>
+        </a:p>
+      </dgm:t>
     </dgm:pt>
     <dgm:pt modelId="{23DCBC4E-15B1-46C5-B6BF-A42EFDBD78D4}" type="pres">
       <dgm:prSet presAssocID="{C3341C4A-5DCD-4649-997B-DD0F7658F8EA}" presName="descendantText" presStyleLbl="alignAcc1" presStyleIdx="4" presStyleCnt="7">
@@ -5340,6 +5425,13 @@
         </dgm:presLayoutVars>
       </dgm:prSet>
       <dgm:spPr/>
+      <dgm:t>
+        <a:bodyPr/>
+        <a:lstStyle/>
+        <a:p>
+          <a:endParaRPr lang="fr-FR"/>
+        </a:p>
+      </dgm:t>
     </dgm:pt>
     <dgm:pt modelId="{03ACF4CE-8AEA-4DB3-89F3-5316720CD60B}" type="pres">
       <dgm:prSet presAssocID="{A03B75E4-7919-4B61-8365-F6BA26BE3614}" presName="sp" presStyleCnt="0"/>
@@ -5357,6 +5449,13 @@
         </dgm:presLayoutVars>
       </dgm:prSet>
       <dgm:spPr/>
+      <dgm:t>
+        <a:bodyPr/>
+        <a:lstStyle/>
+        <a:p>
+          <a:endParaRPr lang="fr-FR"/>
+        </a:p>
+      </dgm:t>
     </dgm:pt>
     <dgm:pt modelId="{0926FCB3-D460-4351-9321-D96A35552FC8}" type="pres">
       <dgm:prSet presAssocID="{B155C028-B924-4BE3-B070-12680650DBDF}" presName="descendantText" presStyleLbl="alignAcc1" presStyleIdx="5" presStyleCnt="7">
@@ -5365,6 +5464,13 @@
         </dgm:presLayoutVars>
       </dgm:prSet>
       <dgm:spPr/>
+      <dgm:t>
+        <a:bodyPr/>
+        <a:lstStyle/>
+        <a:p>
+          <a:endParaRPr lang="fr-FR"/>
+        </a:p>
+      </dgm:t>
     </dgm:pt>
     <dgm:pt modelId="{755218B1-A65A-4E73-9B53-1445789BC2CB}" type="pres">
       <dgm:prSet presAssocID="{F4BAAA71-9467-427C-8197-8588C6951A52}" presName="sp" presStyleCnt="0"/>
@@ -5382,6 +5488,13 @@
         </dgm:presLayoutVars>
       </dgm:prSet>
       <dgm:spPr/>
+      <dgm:t>
+        <a:bodyPr/>
+        <a:lstStyle/>
+        <a:p>
+          <a:endParaRPr lang="fr-FR"/>
+        </a:p>
+      </dgm:t>
     </dgm:pt>
     <dgm:pt modelId="{2BABC43C-A9F4-4DC7-BB6B-9C7B62393A14}" type="pres">
       <dgm:prSet presAssocID="{D61B3856-9171-4682-A24D-56BAC5633615}" presName="descendantText" presStyleLbl="alignAcc1" presStyleIdx="6" presStyleCnt="7">
@@ -5390,38 +5503,45 @@
         </dgm:presLayoutVars>
       </dgm:prSet>
       <dgm:spPr/>
+      <dgm:t>
+        <a:bodyPr/>
+        <a:lstStyle/>
+        <a:p>
+          <a:endParaRPr lang="fr-FR"/>
+        </a:p>
+      </dgm:t>
     </dgm:pt>
   </dgm:ptLst>
   <dgm:cxnLst>
-    <dgm:cxn modelId="{864D0523-BCB6-4C97-B410-206E9716E7EB}" srcId="{7D5CA75D-2207-4981-93C9-049755DA0360}" destId="{B155C028-B924-4BE3-B070-12680650DBDF}" srcOrd="5" destOrd="0" parTransId="{C97F7DBE-1D09-4C2C-8F43-0C6F40213E55}" sibTransId="{F4BAAA71-9467-427C-8197-8588C6951A52}"/>
-    <dgm:cxn modelId="{2FEE3C3F-6B78-4340-A35E-C40F277FD14C}" srcId="{7D5CA75D-2207-4981-93C9-049755DA0360}" destId="{D61B3856-9171-4682-A24D-56BAC5633615}" srcOrd="6" destOrd="0" parTransId="{6482D700-B355-46AD-8B70-6AAFDD4C0EA8}" sibTransId="{92EC5D3F-AE8A-499E-9525-FD982E9E030D}"/>
-    <dgm:cxn modelId="{09347640-70D9-4567-9BC8-6AB666514B33}" srcId="{5A6FB0A5-C447-4DC9-B378-B99007FBC33C}" destId="{C470413E-73A7-454A-8261-43A3DA34BC18}" srcOrd="0" destOrd="0" parTransId="{007D9ACF-8A97-4C35-AE50-0E3727C53CCD}" sibTransId="{D80E79F9-8371-4F35-9745-7A3A9E9DFDD0}"/>
-    <dgm:cxn modelId="{C6721861-E870-4B21-92BE-C9CAC49A41E1}" srcId="{D61B3856-9171-4682-A24D-56BAC5633615}" destId="{2B460A3A-8C8F-4BDD-A8AD-796E25A63D5A}" srcOrd="0" destOrd="0" parTransId="{251E7753-4F08-40EB-830A-7A4A016E076F}" sibTransId="{365D7DAC-0AC0-4E3D-AA99-3132DEEDD14E}"/>
-    <dgm:cxn modelId="{38651B67-985B-43E3-8161-27838CEB6B57}" srcId="{7D5CA75D-2207-4981-93C9-049755DA0360}" destId="{C3341C4A-5DCD-4649-997B-DD0F7658F8EA}" srcOrd="4" destOrd="0" parTransId="{13A5105B-0E51-4EA2-B09B-12A1BDD91C66}" sibTransId="{A03B75E4-7919-4B61-8365-F6BA26BE3614}"/>
-    <dgm:cxn modelId="{9991CD47-A6E9-453D-857F-AD8AAD92F477}" type="presOf" srcId="{A54397CE-8DD6-41E8-9C36-EE26B6426854}" destId="{749F4886-24C6-4927-9116-743C6B6662D4}" srcOrd="0" destOrd="0" presId="urn:microsoft.com/office/officeart/2005/8/layout/chevron2"/>
+    <dgm:cxn modelId="{31DC60FD-AABE-49C2-9079-EB66AE213C2F}" type="presOf" srcId="{A5BDA80D-D873-4232-A660-0AEA968401D1}" destId="{36FB2573-63F8-4281-8BF2-9C7C54600D65}" srcOrd="0" destOrd="0" presId="urn:microsoft.com/office/officeart/2005/8/layout/chevron2"/>
     <dgm:cxn modelId="{31E5CE78-2D6C-4700-ADC7-E4E26982A9C6}" srcId="{7D5CA75D-2207-4981-93C9-049755DA0360}" destId="{5D8876DE-4B7F-46D5-88B1-49146F023745}" srcOrd="3" destOrd="0" parTransId="{9690B43D-8B0D-419F-BF4A-9B1463CC5695}" sibTransId="{BF169BF0-EF37-4774-99AF-A878258AAA40}"/>
     <dgm:cxn modelId="{DE46CB8A-FB6C-40ED-893A-471878697E65}" type="presOf" srcId="{EBB6B744-C550-44E6-860E-BB0D51A58A35}" destId="{FF5F9FC5-5565-430A-AABB-178F57AA22A5}" srcOrd="0" destOrd="0" presId="urn:microsoft.com/office/officeart/2005/8/layout/chevron2"/>
+    <dgm:cxn modelId="{864D0523-BCB6-4C97-B410-206E9716E7EB}" srcId="{7D5CA75D-2207-4981-93C9-049755DA0360}" destId="{B155C028-B924-4BE3-B070-12680650DBDF}" srcOrd="5" destOrd="0" parTransId="{C97F7DBE-1D09-4C2C-8F43-0C6F40213E55}" sibTransId="{F4BAAA71-9467-427C-8197-8588C6951A52}"/>
+    <dgm:cxn modelId="{9991CD47-A6E9-453D-857F-AD8AAD92F477}" type="presOf" srcId="{A54397CE-8DD6-41E8-9C36-EE26B6426854}" destId="{749F4886-24C6-4927-9116-743C6B6662D4}" srcOrd="0" destOrd="0" presId="urn:microsoft.com/office/officeart/2005/8/layout/chevron2"/>
+    <dgm:cxn modelId="{39F0E6EC-A3DC-499C-BE3C-8E459F738B89}" type="presOf" srcId="{B155C028-B924-4BE3-B070-12680650DBDF}" destId="{4A5DCFA8-87AE-49BE-BCF5-208BCA5E80AF}" srcOrd="0" destOrd="0" presId="urn:microsoft.com/office/officeart/2005/8/layout/chevron2"/>
+    <dgm:cxn modelId="{F2F778FC-FAB4-43EF-AD86-2F5CFB9801D6}" type="presOf" srcId="{D61B3856-9171-4682-A24D-56BAC5633615}" destId="{541B59EF-0E01-48AF-AE80-1FF6EAACD66B}" srcOrd="0" destOrd="0" presId="urn:microsoft.com/office/officeart/2005/8/layout/chevron2"/>
+    <dgm:cxn modelId="{64D750E2-BCD7-4829-84AD-481D4D873BE5}" type="presOf" srcId="{6410F1F1-F712-4028-BA9F-DF659056F6CB}" destId="{0926FCB3-D460-4351-9321-D96A35552FC8}" srcOrd="0" destOrd="0" presId="urn:microsoft.com/office/officeart/2005/8/layout/chevron2"/>
+    <dgm:cxn modelId="{1714DDD1-74C5-4F07-A7D4-85A528DBAEFA}" srcId="{EFC57AA4-1EA8-49F0-AA41-66A393DA3E99}" destId="{A5BDA80D-D873-4232-A660-0AEA968401D1}" srcOrd="0" destOrd="0" parTransId="{1BD95372-E9AA-405F-AF13-1A1A69782ADA}" sibTransId="{A96A9AED-DF43-4F3A-A2B5-A5FFABB2BDAC}"/>
     <dgm:cxn modelId="{A8CB6990-24DB-4506-81A5-E48ECC483492}" srcId="{B155C028-B924-4BE3-B070-12680650DBDF}" destId="{6410F1F1-F712-4028-BA9F-DF659056F6CB}" srcOrd="0" destOrd="0" parTransId="{640F83D3-CF2F-4B60-8E06-AAAC9C8FD543}" sibTransId="{0EFA4200-E39A-4A79-8839-4D8D20350477}"/>
-    <dgm:cxn modelId="{FE949397-D791-4C84-B8B7-92BC620E3EB2}" type="presOf" srcId="{EFC57AA4-1EA8-49F0-AA41-66A393DA3E99}" destId="{E0FB3AF5-41FF-4CFD-8E5D-F56467D6DF0B}" srcOrd="0" destOrd="0" presId="urn:microsoft.com/office/officeart/2005/8/layout/chevron2"/>
-    <dgm:cxn modelId="{D2C61DA5-57E2-49B3-A3D7-C5A4AF91B1BF}" type="presOf" srcId="{17798296-AE05-48C0-8956-1EE555246A3F}" destId="{F84FE55D-5120-4044-8293-F4119B222075}" srcOrd="0" destOrd="0" presId="urn:microsoft.com/office/officeart/2005/8/layout/chevron2"/>
+    <dgm:cxn modelId="{5352B7ED-32A3-406A-ACE8-71E5C447F577}" srcId="{5D8876DE-4B7F-46D5-88B1-49146F023745}" destId="{A54397CE-8DD6-41E8-9C36-EE26B6426854}" srcOrd="0" destOrd="0" parTransId="{E6B44F3B-FA1D-4953-98BF-866E9B856744}" sibTransId="{4A1306EC-F99D-4AF6-8EE5-897ECC458B20}"/>
+    <dgm:cxn modelId="{748440EF-6B5B-4353-89A8-DA93D12CD2FB}" srcId="{7D5CA75D-2207-4981-93C9-049755DA0360}" destId="{EBB6B744-C550-44E6-860E-BB0D51A58A35}" srcOrd="1" destOrd="0" parTransId="{5597E2CB-1205-448F-9FA3-BD1D1F69550B}" sibTransId="{EE37CA28-8AF9-4089-83A9-DFECFD5B2C11}"/>
+    <dgm:cxn modelId="{C6721861-E870-4B21-92BE-C9CAC49A41E1}" srcId="{D61B3856-9171-4682-A24D-56BAC5633615}" destId="{2B460A3A-8C8F-4BDD-A8AD-796E25A63D5A}" srcOrd="0" destOrd="0" parTransId="{251E7753-4F08-40EB-830A-7A4A016E076F}" sibTransId="{365D7DAC-0AC0-4E3D-AA99-3132DEEDD14E}"/>
+    <dgm:cxn modelId="{7F9952FF-9DDB-46F0-9BE8-B476F6C34CEE}" type="presOf" srcId="{2B460A3A-8C8F-4BDD-A8AD-796E25A63D5A}" destId="{2BABC43C-A9F4-4DC7-BB6B-9C7B62393A14}" srcOrd="0" destOrd="0" presId="urn:microsoft.com/office/officeart/2005/8/layout/chevron2"/>
+    <dgm:cxn modelId="{925402AF-F9F7-4EA1-A047-D829DFB80AE0}" type="presOf" srcId="{7D5CA75D-2207-4981-93C9-049755DA0360}" destId="{655CE76F-7377-4D3E-93C8-93FFE5266290}" srcOrd="0" destOrd="0" presId="urn:microsoft.com/office/officeart/2005/8/layout/chevron2"/>
     <dgm:cxn modelId="{5C2464A5-5235-4BA5-B380-CCC1AFDB6BCB}" srcId="{EBB6B744-C550-44E6-860E-BB0D51A58A35}" destId="{17798296-AE05-48C0-8956-1EE555246A3F}" srcOrd="0" destOrd="0" parTransId="{2D185FE8-21BB-4871-912A-C065204D5D56}" sibTransId="{F77B66B5-C7C4-46E5-A6B9-02763E173B64}"/>
-    <dgm:cxn modelId="{076B23AA-A75C-4035-99C1-D5D0EB2F36E2}" type="presOf" srcId="{CD30AF0D-DA03-477A-931B-9D09DBC7E3F6}" destId="{23DCBC4E-15B1-46C5-B6BF-A42EFDBD78D4}" srcOrd="0" destOrd="0" presId="urn:microsoft.com/office/officeart/2005/8/layout/chevron2"/>
-    <dgm:cxn modelId="{2E21C7AB-9E26-4202-80CB-209213E6935E}" type="presOf" srcId="{5D8876DE-4B7F-46D5-88B1-49146F023745}" destId="{40039B0E-3048-4B68-B140-52FEADB2C7D7}" srcOrd="0" destOrd="0" presId="urn:microsoft.com/office/officeart/2005/8/layout/chevron2"/>
-    <dgm:cxn modelId="{925402AF-F9F7-4EA1-A047-D829DFB80AE0}" type="presOf" srcId="{7D5CA75D-2207-4981-93C9-049755DA0360}" destId="{655CE76F-7377-4D3E-93C8-93FFE5266290}" srcOrd="0" destOrd="0" presId="urn:microsoft.com/office/officeart/2005/8/layout/chevron2"/>
+    <dgm:cxn modelId="{9400C1C7-10EB-4182-B4F8-13612FD532E9}" type="presOf" srcId="{C470413E-73A7-454A-8261-43A3DA34BC18}" destId="{27276099-A2FD-400F-B668-E37BEA749E75}" srcOrd="0" destOrd="0" presId="urn:microsoft.com/office/officeart/2005/8/layout/chevron2"/>
+    <dgm:cxn modelId="{2FEE3C3F-6B78-4340-A35E-C40F277FD14C}" srcId="{7D5CA75D-2207-4981-93C9-049755DA0360}" destId="{D61B3856-9171-4682-A24D-56BAC5633615}" srcOrd="6" destOrd="0" parTransId="{6482D700-B355-46AD-8B70-6AAFDD4C0EA8}" sibTransId="{92EC5D3F-AE8A-499E-9525-FD982E9E030D}"/>
+    <dgm:cxn modelId="{993AA4D2-96E9-448A-9346-B502E0237EA5}" srcId="{7D5CA75D-2207-4981-93C9-049755DA0360}" destId="{EFC57AA4-1EA8-49F0-AA41-66A393DA3E99}" srcOrd="0" destOrd="0" parTransId="{82590E2B-C2A2-4B34-BF99-36EDDD97ECAE}" sibTransId="{33DEDAA1-FAF4-414E-AA59-3CF0AE1285A1}"/>
     <dgm:cxn modelId="{825993C2-E604-4BFC-B230-07D4D49C7329}" srcId="{7D5CA75D-2207-4981-93C9-049755DA0360}" destId="{5A6FB0A5-C447-4DC9-B378-B99007FBC33C}" srcOrd="2" destOrd="0" parTransId="{B8DFE3D3-2FC7-4FA7-9DD8-FAF71E0537C7}" sibTransId="{F88F841D-7768-4AC1-82DD-99F4D2BB35AB}"/>
     <dgm:cxn modelId="{35B40FC5-1D8A-4B2F-8D76-9250C4F9481E}" type="presOf" srcId="{C3341C4A-5DCD-4649-997B-DD0F7658F8EA}" destId="{36E6CE82-B2EB-4ED9-B252-844ACEDD35E7}" srcOrd="0" destOrd="0" presId="urn:microsoft.com/office/officeart/2005/8/layout/chevron2"/>
+    <dgm:cxn modelId="{D2C61DA5-57E2-49B3-A3D7-C5A4AF91B1BF}" type="presOf" srcId="{17798296-AE05-48C0-8956-1EE555246A3F}" destId="{F84FE55D-5120-4044-8293-F4119B222075}" srcOrd="0" destOrd="0" presId="urn:microsoft.com/office/officeart/2005/8/layout/chevron2"/>
+    <dgm:cxn modelId="{38651B67-985B-43E3-8161-27838CEB6B57}" srcId="{7D5CA75D-2207-4981-93C9-049755DA0360}" destId="{C3341C4A-5DCD-4649-997B-DD0F7658F8EA}" srcOrd="4" destOrd="0" parTransId="{13A5105B-0E51-4EA2-B09B-12A1BDD91C66}" sibTransId="{A03B75E4-7919-4B61-8365-F6BA26BE3614}"/>
+    <dgm:cxn modelId="{076B23AA-A75C-4035-99C1-D5D0EB2F36E2}" type="presOf" srcId="{CD30AF0D-DA03-477A-931B-9D09DBC7E3F6}" destId="{23DCBC4E-15B1-46C5-B6BF-A42EFDBD78D4}" srcOrd="0" destOrd="0" presId="urn:microsoft.com/office/officeart/2005/8/layout/chevron2"/>
+    <dgm:cxn modelId="{84C78FD8-51C7-48D1-8D5D-7FCBB4F67EFC}" srcId="{C3341C4A-5DCD-4649-997B-DD0F7658F8EA}" destId="{CD30AF0D-DA03-477A-931B-9D09DBC7E3F6}" srcOrd="0" destOrd="0" parTransId="{A33FDAAC-EE1C-4B0A-94F5-9B274B946F06}" sibTransId="{FB0FBE08-0B26-4758-9958-1AE3056BAF46}"/>
     <dgm:cxn modelId="{4E5FF5C5-6BF8-412C-9869-622885AD65A1}" type="presOf" srcId="{5A6FB0A5-C447-4DC9-B378-B99007FBC33C}" destId="{BF158EDB-042E-4A36-9973-DE6AA54A5FA1}" srcOrd="0" destOrd="0" presId="urn:microsoft.com/office/officeart/2005/8/layout/chevron2"/>
-    <dgm:cxn modelId="{9400C1C7-10EB-4182-B4F8-13612FD532E9}" type="presOf" srcId="{C470413E-73A7-454A-8261-43A3DA34BC18}" destId="{27276099-A2FD-400F-B668-E37BEA749E75}" srcOrd="0" destOrd="0" presId="urn:microsoft.com/office/officeart/2005/8/layout/chevron2"/>
-    <dgm:cxn modelId="{1714DDD1-74C5-4F07-A7D4-85A528DBAEFA}" srcId="{EFC57AA4-1EA8-49F0-AA41-66A393DA3E99}" destId="{A5BDA80D-D873-4232-A660-0AEA968401D1}" srcOrd="0" destOrd="0" parTransId="{1BD95372-E9AA-405F-AF13-1A1A69782ADA}" sibTransId="{A96A9AED-DF43-4F3A-A2B5-A5FFABB2BDAC}"/>
-    <dgm:cxn modelId="{993AA4D2-96E9-448A-9346-B502E0237EA5}" srcId="{7D5CA75D-2207-4981-93C9-049755DA0360}" destId="{EFC57AA4-1EA8-49F0-AA41-66A393DA3E99}" srcOrd="0" destOrd="0" parTransId="{82590E2B-C2A2-4B34-BF99-36EDDD97ECAE}" sibTransId="{33DEDAA1-FAF4-414E-AA59-3CF0AE1285A1}"/>
-    <dgm:cxn modelId="{84C78FD8-51C7-48D1-8D5D-7FCBB4F67EFC}" srcId="{C3341C4A-5DCD-4649-997B-DD0F7658F8EA}" destId="{CD30AF0D-DA03-477A-931B-9D09DBC7E3F6}" srcOrd="0" destOrd="0" parTransId="{A33FDAAC-EE1C-4B0A-94F5-9B274B946F06}" sibTransId="{FB0FBE08-0B26-4758-9958-1AE3056BAF46}"/>
-    <dgm:cxn modelId="{64D750E2-BCD7-4829-84AD-481D4D873BE5}" type="presOf" srcId="{6410F1F1-F712-4028-BA9F-DF659056F6CB}" destId="{0926FCB3-D460-4351-9321-D96A35552FC8}" srcOrd="0" destOrd="0" presId="urn:microsoft.com/office/officeart/2005/8/layout/chevron2"/>
-    <dgm:cxn modelId="{39F0E6EC-A3DC-499C-BE3C-8E459F738B89}" type="presOf" srcId="{B155C028-B924-4BE3-B070-12680650DBDF}" destId="{4A5DCFA8-87AE-49BE-BCF5-208BCA5E80AF}" srcOrd="0" destOrd="0" presId="urn:microsoft.com/office/officeart/2005/8/layout/chevron2"/>
-    <dgm:cxn modelId="{5352B7ED-32A3-406A-ACE8-71E5C447F577}" srcId="{5D8876DE-4B7F-46D5-88B1-49146F023745}" destId="{A54397CE-8DD6-41E8-9C36-EE26B6426854}" srcOrd="0" destOrd="0" parTransId="{E6B44F3B-FA1D-4953-98BF-866E9B856744}" sibTransId="{4A1306EC-F99D-4AF6-8EE5-897ECC458B20}"/>
-    <dgm:cxn modelId="{748440EF-6B5B-4353-89A8-DA93D12CD2FB}" srcId="{7D5CA75D-2207-4981-93C9-049755DA0360}" destId="{EBB6B744-C550-44E6-860E-BB0D51A58A35}" srcOrd="1" destOrd="0" parTransId="{5597E2CB-1205-448F-9FA3-BD1D1F69550B}" sibTransId="{EE37CA28-8AF9-4089-83A9-DFECFD5B2C11}"/>
-    <dgm:cxn modelId="{F2F778FC-FAB4-43EF-AD86-2F5CFB9801D6}" type="presOf" srcId="{D61B3856-9171-4682-A24D-56BAC5633615}" destId="{541B59EF-0E01-48AF-AE80-1FF6EAACD66B}" srcOrd="0" destOrd="0" presId="urn:microsoft.com/office/officeart/2005/8/layout/chevron2"/>
-    <dgm:cxn modelId="{31DC60FD-AABE-49C2-9079-EB66AE213C2F}" type="presOf" srcId="{A5BDA80D-D873-4232-A660-0AEA968401D1}" destId="{36FB2573-63F8-4281-8BF2-9C7C54600D65}" srcOrd="0" destOrd="0" presId="urn:microsoft.com/office/officeart/2005/8/layout/chevron2"/>
-    <dgm:cxn modelId="{7F9952FF-9DDB-46F0-9BE8-B476F6C34CEE}" type="presOf" srcId="{2B460A3A-8C8F-4BDD-A8AD-796E25A63D5A}" destId="{2BABC43C-A9F4-4DC7-BB6B-9C7B62393A14}" srcOrd="0" destOrd="0" presId="urn:microsoft.com/office/officeart/2005/8/layout/chevron2"/>
+    <dgm:cxn modelId="{FE949397-D791-4C84-B8B7-92BC620E3EB2}" type="presOf" srcId="{EFC57AA4-1EA8-49F0-AA41-66A393DA3E99}" destId="{E0FB3AF5-41FF-4CFD-8E5D-F56467D6DF0B}" srcOrd="0" destOrd="0" presId="urn:microsoft.com/office/officeart/2005/8/layout/chevron2"/>
+    <dgm:cxn modelId="{2E21C7AB-9E26-4202-80CB-209213E6935E}" type="presOf" srcId="{5D8876DE-4B7F-46D5-88B1-49146F023745}" destId="{40039B0E-3048-4B68-B140-52FEADB2C7D7}" srcOrd="0" destOrd="0" presId="urn:microsoft.com/office/officeart/2005/8/layout/chevron2"/>
+    <dgm:cxn modelId="{09347640-70D9-4567-9BC8-6AB666514B33}" srcId="{5A6FB0A5-C447-4DC9-B378-B99007FBC33C}" destId="{C470413E-73A7-454A-8261-43A3DA34BC18}" srcOrd="0" destOrd="0" parTransId="{007D9ACF-8A97-4C35-AE50-0E3727C53CCD}" sibTransId="{D80E79F9-8371-4F35-9745-7A3A9E9DFDD0}"/>
     <dgm:cxn modelId="{0EB18BA3-6673-4B3B-A7A4-388778B38764}" type="presParOf" srcId="{655CE76F-7377-4D3E-93C8-93FFE5266290}" destId="{19156F46-33FE-42DE-B25C-39B399C511CE}" srcOrd="0" destOrd="0" presId="urn:microsoft.com/office/officeart/2005/8/layout/chevron2"/>
     <dgm:cxn modelId="{441CD466-63AB-41DE-9F34-9AA1F6357D8F}" type="presParOf" srcId="{19156F46-33FE-42DE-B25C-39B399C511CE}" destId="{E0FB3AF5-41FF-4CFD-8E5D-F56467D6DF0B}" srcOrd="0" destOrd="0" presId="urn:microsoft.com/office/officeart/2005/8/layout/chevron2"/>
     <dgm:cxn modelId="{02774F61-11D5-4E81-B9F5-14C4EA42AE89}" type="presParOf" srcId="{19156F46-33FE-42DE-B25C-39B399C511CE}" destId="{36FB2573-63F8-4281-8BF2-9C7C54600D65}" srcOrd="1" destOrd="0" presId="urn:microsoft.com/office/officeart/2005/8/layout/chevron2"/>
@@ -5523,7 +5643,7 @@
         </a:bodyPr>
         <a:lstStyle/>
         <a:p>
-          <a:pPr marL="0" lvl="0" indent="0" algn="ctr" defTabSz="266700">
+          <a:pPr lvl="0" algn="ctr" defTabSz="266700">
             <a:lnSpc>
               <a:spcPct val="90000"/>
             </a:lnSpc>
@@ -5533,7 +5653,6 @@
             <a:spcAft>
               <a:spcPct val="35000"/>
             </a:spcAft>
-            <a:buNone/>
           </a:pPr>
           <a:r>
             <a:rPr lang="fr-CH" sz="600" kern="1200"/>
@@ -5610,7 +5729,7 @@
             <a:spcAft>
               <a:spcPct val="15000"/>
             </a:spcAft>
-            <a:buChar char="•"/>
+            <a:buChar char="••"/>
           </a:pPr>
           <a:r>
             <a:rPr lang="fr-CH" sz="1600" kern="1200"/>
@@ -5678,7 +5797,7 @@
         </a:bodyPr>
         <a:lstStyle/>
         <a:p>
-          <a:pPr marL="0" lvl="0" indent="0" algn="ctr" defTabSz="266700">
+          <a:pPr lvl="0" algn="ctr" defTabSz="266700">
             <a:lnSpc>
               <a:spcPct val="90000"/>
             </a:lnSpc>
@@ -5688,7 +5807,6 @@
             <a:spcAft>
               <a:spcPct val="35000"/>
             </a:spcAft>
-            <a:buNone/>
           </a:pPr>
           <a:r>
             <a:rPr lang="fr-CH" sz="600" kern="1200"/>
@@ -5765,7 +5883,7 @@
             <a:spcAft>
               <a:spcPct val="15000"/>
             </a:spcAft>
-            <a:buChar char="•"/>
+            <a:buChar char="••"/>
           </a:pPr>
           <a:r>
             <a:rPr lang="fr-CH" sz="1600" kern="1200"/>
@@ -5834,7 +5952,7 @@
         </a:bodyPr>
         <a:lstStyle/>
         <a:p>
-          <a:pPr marL="0" lvl="0" indent="0" algn="ctr" defTabSz="266700">
+          <a:pPr lvl="0" algn="ctr" defTabSz="266700">
             <a:lnSpc>
               <a:spcPct val="90000"/>
             </a:lnSpc>
@@ -5844,7 +5962,6 @@
             <a:spcAft>
               <a:spcPct val="35000"/>
             </a:spcAft>
-            <a:buNone/>
           </a:pPr>
           <a:r>
             <a:rPr lang="fr-CH" sz="600" kern="1200"/>
@@ -5921,7 +6038,7 @@
             <a:spcAft>
               <a:spcPct val="15000"/>
             </a:spcAft>
-            <a:buChar char="•"/>
+            <a:buChar char="••"/>
           </a:pPr>
           <a:r>
             <a:rPr lang="fr-CH" sz="1600" kern="1200"/>
@@ -5989,7 +6106,7 @@
         </a:bodyPr>
         <a:lstStyle/>
         <a:p>
-          <a:pPr marL="0" lvl="0" indent="0" algn="ctr" defTabSz="266700">
+          <a:pPr lvl="0" algn="ctr" defTabSz="266700">
             <a:lnSpc>
               <a:spcPct val="90000"/>
             </a:lnSpc>
@@ -5999,7 +6116,6 @@
             <a:spcAft>
               <a:spcPct val="35000"/>
             </a:spcAft>
-            <a:buNone/>
           </a:pPr>
           <a:r>
             <a:rPr lang="fr-CH" sz="600" kern="1200"/>
@@ -6076,7 +6192,7 @@
             <a:spcAft>
               <a:spcPct val="15000"/>
             </a:spcAft>
-            <a:buChar char="•"/>
+            <a:buChar char="••"/>
           </a:pPr>
           <a:r>
             <a:rPr lang="fr-CH" sz="1600" kern="1200"/>
@@ -6144,7 +6260,7 @@
         </a:bodyPr>
         <a:lstStyle/>
         <a:p>
-          <a:pPr marL="0" lvl="0" indent="0" algn="ctr" defTabSz="266700">
+          <a:pPr lvl="0" algn="ctr" defTabSz="266700">
             <a:lnSpc>
               <a:spcPct val="90000"/>
             </a:lnSpc>
@@ -6154,7 +6270,6 @@
             <a:spcAft>
               <a:spcPct val="35000"/>
             </a:spcAft>
-            <a:buNone/>
           </a:pPr>
           <a:r>
             <a:rPr lang="fr-CH" sz="600" kern="1200"/>
@@ -6231,7 +6346,7 @@
             <a:spcAft>
               <a:spcPct val="15000"/>
             </a:spcAft>
-            <a:buChar char="•"/>
+            <a:buChar char="••"/>
           </a:pPr>
           <a:r>
             <a:rPr lang="fr-CH" sz="1600" kern="1200"/>
@@ -6299,7 +6414,7 @@
         </a:bodyPr>
         <a:lstStyle/>
         <a:p>
-          <a:pPr marL="0" lvl="0" indent="0" algn="ctr" defTabSz="266700">
+          <a:pPr lvl="0" algn="ctr" defTabSz="266700">
             <a:lnSpc>
               <a:spcPct val="90000"/>
             </a:lnSpc>
@@ -6309,7 +6424,6 @@
             <a:spcAft>
               <a:spcPct val="35000"/>
             </a:spcAft>
-            <a:buNone/>
           </a:pPr>
           <a:r>
             <a:rPr lang="fr-CH" sz="600" kern="1200"/>
@@ -6386,7 +6500,7 @@
             <a:spcAft>
               <a:spcPct val="15000"/>
             </a:spcAft>
-            <a:buChar char="•"/>
+            <a:buChar char="••"/>
           </a:pPr>
           <a:r>
             <a:rPr lang="fr-CH" sz="1600" kern="1200"/>
@@ -6454,7 +6568,7 @@
         </a:bodyPr>
         <a:lstStyle/>
         <a:p>
-          <a:pPr marL="0" lvl="0" indent="0" algn="ctr" defTabSz="266700">
+          <a:pPr lvl="0" algn="ctr" defTabSz="266700">
             <a:lnSpc>
               <a:spcPct val="90000"/>
             </a:lnSpc>
@@ -6464,7 +6578,6 @@
             <a:spcAft>
               <a:spcPct val="35000"/>
             </a:spcAft>
-            <a:buNone/>
           </a:pPr>
           <a:r>
             <a:rPr lang="fr-CH" sz="600" kern="1200"/>
@@ -6541,7 +6654,7 @@
             <a:spcAft>
               <a:spcPct val="15000"/>
             </a:spcAft>
-            <a:buChar char="•"/>
+            <a:buChar char="••"/>
           </a:pPr>
           <a:r>
             <a:rPr lang="fr-CH" sz="1600" kern="1200"/>
@@ -8148,7 +8261,7 @@
 </file>
 
 <file path=customXml/itemProps1.xml><?xml version="1.0" encoding="utf-8"?>
-<ds:datastoreItem xmlns:ds="http://schemas.openxmlformats.org/officeDocument/2006/customXml" ds:itemID="{072E084D-832E-4CC1-A970-40EBC8463E9C}">
+<ds:datastoreItem xmlns:ds="http://schemas.openxmlformats.org/officeDocument/2006/customXml" ds:itemID="{6ACF6D35-7654-4B7D-B62D-4DF6647A5146}">
   <ds:schemaRefs>
     <ds:schemaRef ds:uri="http://schemas.openxmlformats.org/officeDocument/2006/bibliography"/>
   </ds:schemaRefs>

</xml_diff>